<commit_message>
Changes in style, modified component
</commit_message>
<xml_diff>
--- a/Electronics Product Management application Design and Architecture Document.docx
+++ b/Electronics Product Management application Design and Architecture Document.docx
@@ -12,6 +12,7 @@
           <w:sz w:val="36"/>
         </w:rPr>
       </w:pPr>
+      <w:bookmarkStart w:id="0" w:name="_GoBack"/>
       <w:r>
         <w:rPr>
           <w:b/>
@@ -51,21 +52,20 @@
           <w:rFonts w:ascii="Verdana" w:hAnsi="Verdana"/>
         </w:rPr>
       </w:pPr>
-      <w:bookmarkStart w:id="0" w:name="_Toc93373909"/>
-      <w:bookmarkStart w:id="1" w:name="_Toc98051892"/>
-      <w:bookmarkStart w:id="2" w:name="_Toc113963629"/>
-      <w:bookmarkStart w:id="3" w:name="_Toc342647276"/>
-      <w:bookmarkStart w:id="4" w:name="_Toc361618613"/>
-      <w:bookmarkStart w:id="5" w:name="_Toc460930378"/>
-      <w:bookmarkStart w:id="6" w:name="_Toc45984935"/>
-      <w:bookmarkStart w:id="7" w:name="_Toc50384783"/>
+      <w:bookmarkStart w:id="1" w:name="_Toc93373909"/>
+      <w:bookmarkStart w:id="2" w:name="_Toc98051892"/>
+      <w:bookmarkStart w:id="3" w:name="_Toc113963629"/>
+      <w:bookmarkStart w:id="4" w:name="_Toc342647276"/>
+      <w:bookmarkStart w:id="5" w:name="_Toc361618613"/>
+      <w:bookmarkStart w:id="6" w:name="_Toc460930378"/>
+      <w:bookmarkStart w:id="7" w:name="_Toc45984935"/>
+      <w:bookmarkStart w:id="8" w:name="_Toc50493997"/>
       <w:r>
         <w:rPr>
           <w:rFonts w:ascii="Verdana" w:hAnsi="Verdana"/>
         </w:rPr>
         <w:t>Document Properties</w:t>
       </w:r>
-      <w:bookmarkEnd w:id="0"/>
       <w:bookmarkEnd w:id="1"/>
       <w:bookmarkEnd w:id="2"/>
       <w:bookmarkEnd w:id="3"/>
@@ -73,6 +73,7 @@
       <w:bookmarkEnd w:id="5"/>
       <w:bookmarkEnd w:id="6"/>
       <w:bookmarkEnd w:id="7"/>
+      <w:bookmarkEnd w:id="8"/>
     </w:p>
     <w:tbl>
       <w:tblPr>
@@ -648,7 +649,7 @@
           <w:r>
             <w:fldChar w:fldCharType="separate"/>
           </w:r>
-          <w:hyperlink w:anchor="_Toc50384783" w:history="1">
+          <w:hyperlink w:anchor="_Toc50493997" w:history="1">
             <w:r>
               <w:rPr>
                 <w:rStyle w:val="Hyperlink"/>
@@ -676,7 +677,7 @@
                 <w:noProof/>
                 <w:webHidden/>
               </w:rPr>
-              <w:instrText xml:space="preserve"> PAGEREF _Toc50384783 \h </w:instrText>
+              <w:instrText xml:space="preserve"> PAGEREF _Toc50493997 \h </w:instrText>
             </w:r>
             <w:r>
               <w:rPr>
@@ -719,7 +720,7 @@
               <w:noProof/>
             </w:rPr>
           </w:pPr>
-          <w:hyperlink w:anchor="_Toc50384784" w:history="1">
+          <w:hyperlink w:anchor="_Toc50493998" w:history="1">
             <w:r>
               <w:rPr>
                 <w:rStyle w:val="Hyperlink"/>
@@ -762,7 +763,7 @@
                 <w:noProof/>
                 <w:webHidden/>
               </w:rPr>
-              <w:instrText xml:space="preserve"> PAGEREF _Toc50384784 \h </w:instrText>
+              <w:instrText xml:space="preserve"> PAGEREF _Toc50493998 \h </w:instrText>
             </w:r>
             <w:r>
               <w:rPr>
@@ -805,7 +806,7 @@
               <w:noProof/>
             </w:rPr>
           </w:pPr>
-          <w:hyperlink w:anchor="_Toc50384785" w:history="1">
+          <w:hyperlink w:anchor="_Toc50493999" w:history="1">
             <w:r>
               <w:rPr>
                 <w:rStyle w:val="Hyperlink"/>
@@ -848,7 +849,7 @@
                 <w:noProof/>
                 <w:webHidden/>
               </w:rPr>
-              <w:instrText xml:space="preserve"> PAGEREF _Toc50384785 \h </w:instrText>
+              <w:instrText xml:space="preserve"> PAGEREF _Toc50493999 \h </w:instrText>
             </w:r>
             <w:r>
               <w:rPr>
@@ -891,7 +892,7 @@
               <w:noProof/>
             </w:rPr>
           </w:pPr>
-          <w:hyperlink w:anchor="_Toc50384786" w:history="1">
+          <w:hyperlink w:anchor="_Toc50494000" w:history="1">
             <w:r>
               <w:rPr>
                 <w:rStyle w:val="Hyperlink"/>
@@ -934,7 +935,7 @@
                 <w:noProof/>
                 <w:webHidden/>
               </w:rPr>
-              <w:instrText xml:space="preserve"> PAGEREF _Toc50384786 \h </w:instrText>
+              <w:instrText xml:space="preserve"> PAGEREF _Toc50494000 \h </w:instrText>
             </w:r>
             <w:r>
               <w:rPr>
@@ -977,7 +978,7 @@
               <w:noProof/>
             </w:rPr>
           </w:pPr>
-          <w:hyperlink w:anchor="_Toc50384787" w:history="1">
+          <w:hyperlink w:anchor="_Toc50494001" w:history="1">
             <w:r>
               <w:rPr>
                 <w:rStyle w:val="Hyperlink"/>
@@ -1020,7 +1021,7 @@
                 <w:noProof/>
                 <w:webHidden/>
               </w:rPr>
-              <w:instrText xml:space="preserve"> PAGEREF _Toc50384787 \h </w:instrText>
+              <w:instrText xml:space="preserve"> PAGEREF _Toc50494001 \h </w:instrText>
             </w:r>
             <w:r>
               <w:rPr>
@@ -1063,7 +1064,7 @@
               <w:noProof/>
             </w:rPr>
           </w:pPr>
-          <w:hyperlink w:anchor="_Toc50384788" w:history="1">
+          <w:hyperlink w:anchor="_Toc50494002" w:history="1">
             <w:r>
               <w:rPr>
                 <w:rStyle w:val="Hyperlink"/>
@@ -1106,7 +1107,7 @@
                 <w:noProof/>
                 <w:webHidden/>
               </w:rPr>
-              <w:instrText xml:space="preserve"> PAGEREF _Toc50384788 \h </w:instrText>
+              <w:instrText xml:space="preserve"> PAGEREF _Toc50494002 \h </w:instrText>
             </w:r>
             <w:r>
               <w:rPr>
@@ -1149,7 +1150,7 @@
               <w:noProof/>
             </w:rPr>
           </w:pPr>
-          <w:hyperlink w:anchor="_Toc50384789" w:history="1">
+          <w:hyperlink w:anchor="_Toc50494003" w:history="1">
             <w:r>
               <w:rPr>
                 <w:rStyle w:val="Hyperlink"/>
@@ -1192,7 +1193,7 @@
                 <w:noProof/>
                 <w:webHidden/>
               </w:rPr>
-              <w:instrText xml:space="preserve"> PAGEREF _Toc50384789 \h </w:instrText>
+              <w:instrText xml:space="preserve"> PAGEREF _Toc50494003 \h </w:instrText>
             </w:r>
             <w:r>
               <w:rPr>
@@ -1235,7 +1236,7 @@
               <w:noProof/>
             </w:rPr>
           </w:pPr>
-          <w:hyperlink w:anchor="_Toc50384790" w:history="1">
+          <w:hyperlink w:anchor="_Toc50494004" w:history="1">
             <w:r>
               <w:rPr>
                 <w:rStyle w:val="Hyperlink"/>
@@ -1278,7 +1279,7 @@
                 <w:noProof/>
                 <w:webHidden/>
               </w:rPr>
-              <w:instrText xml:space="preserve"> PAGEREF _Toc50384790 \h </w:instrText>
+              <w:instrText xml:space="preserve"> PAGEREF _Toc50494004 \h </w:instrText>
             </w:r>
             <w:r>
               <w:rPr>
@@ -1321,7 +1322,7 @@
               <w:noProof/>
             </w:rPr>
           </w:pPr>
-          <w:hyperlink w:anchor="_Toc50384791" w:history="1">
+          <w:hyperlink w:anchor="_Toc50494005" w:history="1">
             <w:r>
               <w:rPr>
                 <w:rStyle w:val="Hyperlink"/>
@@ -1364,7 +1365,7 @@
                 <w:noProof/>
                 <w:webHidden/>
               </w:rPr>
-              <w:instrText xml:space="preserve"> PAGEREF _Toc50384791 \h </w:instrText>
+              <w:instrText xml:space="preserve"> PAGEREF _Toc50494005 \h </w:instrText>
             </w:r>
             <w:r>
               <w:rPr>
@@ -1407,7 +1408,7 @@
               <w:noProof/>
             </w:rPr>
           </w:pPr>
-          <w:hyperlink w:anchor="_Toc50384792" w:history="1">
+          <w:hyperlink w:anchor="_Toc50494006" w:history="1">
             <w:r>
               <w:rPr>
                 <w:rStyle w:val="Hyperlink"/>
@@ -1450,7 +1451,7 @@
                 <w:noProof/>
                 <w:webHidden/>
               </w:rPr>
-              <w:instrText xml:space="preserve"> PAGEREF _Toc50384792 \h </w:instrText>
+              <w:instrText xml:space="preserve"> PAGEREF _Toc50494006 \h </w:instrText>
             </w:r>
             <w:r>
               <w:rPr>
@@ -1493,7 +1494,7 @@
               <w:noProof/>
             </w:rPr>
           </w:pPr>
-          <w:hyperlink w:anchor="_Toc50384793" w:history="1">
+          <w:hyperlink w:anchor="_Toc50494007" w:history="1">
             <w:r>
               <w:rPr>
                 <w:rStyle w:val="Hyperlink"/>
@@ -1507,7 +1508,7 @@
                 <w:rFonts w:cstheme="minorBidi"/>
                 <w:noProof/>
               </w:rPr>
-              <w:t xml:space="preserve">    </w:t>
+              <w:tab/>
             </w:r>
             <w:r>
               <w:rPr>
@@ -1536,7 +1537,7 @@
                 <w:noProof/>
                 <w:webHidden/>
               </w:rPr>
-              <w:instrText xml:space="preserve"> PAGEREF _Toc50384793 \h </w:instrText>
+              <w:instrText xml:space="preserve"> PAGEREF _Toc50494007 \h </w:instrText>
             </w:r>
             <w:r>
               <w:rPr>
@@ -1579,14 +1580,21 @@
               <w:noProof/>
             </w:rPr>
           </w:pPr>
-          <w:hyperlink w:anchor="_Toc50384794" w:history="1">
+          <w:hyperlink w:anchor="_Toc50494008" w:history="1">
             <w:r>
               <w:rPr>
                 <w:rStyle w:val="Hyperlink"/>
                 <w:b/>
                 <w:noProof/>
               </w:rPr>
-              <w:t>11</w:t>
+              <w:t>11.</w:t>
+            </w:r>
+            <w:r>
+              <w:rPr>
+                <w:rFonts w:cstheme="minorBidi"/>
+                <w:noProof/>
+              </w:rPr>
+              <w:tab/>
             </w:r>
             <w:r>
               <w:rPr>
@@ -1594,15 +1602,7 @@
                 <w:b/>
                 <w:noProof/>
               </w:rPr>
-              <w:t xml:space="preserve">     </w:t>
-            </w:r>
-            <w:r>
-              <w:rPr>
-                <w:rStyle w:val="Hyperlink"/>
-                <w:b/>
-                <w:noProof/>
-              </w:rPr>
-              <w:t>List other enhancement</w:t>
+              <w:t>Open Items</w:t>
             </w:r>
             <w:r>
               <w:rPr>
@@ -1623,7 +1623,7 @@
                 <w:noProof/>
                 <w:webHidden/>
               </w:rPr>
-              <w:instrText xml:space="preserve"> PAGEREF _Toc50384794 \h </w:instrText>
+              <w:instrText xml:space="preserve"> PAGEREF _Toc50494008 \h </w:instrText>
             </w:r>
             <w:r>
               <w:rPr>
@@ -1643,7 +1643,7 @@
                 <w:noProof/>
                 <w:webHidden/>
               </w:rPr>
-              <w:t>6</w:t>
+              <w:t>7</w:t>
             </w:r>
             <w:r>
               <w:rPr>
@@ -1666,7 +1666,7 @@
               <w:noProof/>
             </w:rPr>
           </w:pPr>
-          <w:hyperlink w:anchor="_Toc50384795" w:history="1">
+          <w:hyperlink w:anchor="_Toc50494009" w:history="1">
             <w:r>
               <w:rPr>
                 <w:rStyle w:val="Hyperlink"/>
@@ -1680,7 +1680,7 @@
                 <w:rFonts w:cstheme="minorBidi"/>
                 <w:noProof/>
               </w:rPr>
-              <w:t xml:space="preserve">    </w:t>
+              <w:tab/>
             </w:r>
             <w:r>
               <w:rPr>
@@ -1709,7 +1709,7 @@
                 <w:noProof/>
                 <w:webHidden/>
               </w:rPr>
-              <w:instrText xml:space="preserve"> PAGEREF _Toc50384795 \h </w:instrText>
+              <w:instrText xml:space="preserve"> PAGEREF _Toc50494009 \h </w:instrText>
             </w:r>
             <w:r>
               <w:rPr>
@@ -1816,7 +1816,7 @@
           <w:sz w:val="28"/>
         </w:rPr>
       </w:pPr>
-      <w:bookmarkStart w:id="8" w:name="_Toc50384784"/>
+      <w:bookmarkStart w:id="9" w:name="_Toc50493998"/>
       <w:r>
         <w:rPr>
           <w:b/>
@@ -1824,7 +1824,7 @@
         </w:rPr>
         <w:t>Introduction</w:t>
       </w:r>
-      <w:bookmarkEnd w:id="8"/>
+      <w:bookmarkEnd w:id="9"/>
     </w:p>
     <w:p/>
     <w:p>
@@ -1856,7 +1856,7 @@
           <w:sz w:val="28"/>
         </w:rPr>
       </w:pPr>
-      <w:bookmarkStart w:id="9" w:name="_Toc50384785"/>
+      <w:bookmarkStart w:id="10" w:name="_Toc50493999"/>
       <w:r>
         <w:rPr>
           <w:b/>
@@ -1864,7 +1864,7 @@
         </w:rPr>
         <w:t>Use-Case View</w:t>
       </w:r>
-      <w:bookmarkEnd w:id="9"/>
+      <w:bookmarkEnd w:id="10"/>
     </w:p>
     <w:p/>
     <w:p>
@@ -2347,7 +2347,7 @@
           <w:sz w:val="28"/>
         </w:rPr>
       </w:pPr>
-      <w:bookmarkStart w:id="10" w:name="_Toc50384786"/>
+      <w:bookmarkStart w:id="11" w:name="_Toc50494000"/>
       <w:r>
         <w:rPr>
           <w:b/>
@@ -2355,7 +2355,7 @@
         </w:rPr>
         <w:t>Flow Chart</w:t>
       </w:r>
-      <w:bookmarkEnd w:id="10"/>
+      <w:bookmarkEnd w:id="11"/>
     </w:p>
     <w:p/>
     <w:p>
@@ -2440,7 +2440,7 @@
           <w:sz w:val="28"/>
         </w:rPr>
       </w:pPr>
-      <w:bookmarkStart w:id="11" w:name="_Toc50384787"/>
+      <w:bookmarkStart w:id="12" w:name="_Toc50494001"/>
       <w:r>
         <w:rPr>
           <w:b/>
@@ -2448,7 +2448,7 @@
         </w:rPr>
         <w:t>Components</w:t>
       </w:r>
-      <w:bookmarkEnd w:id="11"/>
+      <w:bookmarkEnd w:id="12"/>
       <w:r>
         <w:rPr>
           <w:b/>
@@ -2543,14 +2543,35 @@
           <w:sz w:val="24"/>
           <w:szCs w:val="24"/>
         </w:rPr>
-        <w:t xml:space="preserve">LoginComponent- This allows user </w:t>
-      </w:r>
-      <w:r>
-        <w:rPr>
-          <w:sz w:val="24"/>
-          <w:szCs w:val="24"/>
-        </w:rPr>
-        <w:t>to logging the application and provides the access to the add, delete and update product features.</w:t>
+        <w:t>LoginSignupComponent</w:t>
+      </w:r>
+      <w:r>
+        <w:rPr>
+          <w:sz w:val="24"/>
+          <w:szCs w:val="24"/>
+        </w:rPr>
+        <w:t xml:space="preserve">- This allows user </w:t>
+      </w:r>
+      <w:r>
+        <w:rPr>
+          <w:sz w:val="24"/>
+          <w:szCs w:val="24"/>
+        </w:rPr>
+        <w:t>to logging</w:t>
+      </w:r>
+      <w:r>
+        <w:rPr>
+          <w:sz w:val="24"/>
+          <w:szCs w:val="24"/>
+        </w:rPr>
+        <w:t xml:space="preserve"> and register</w:t>
+      </w:r>
+      <w:r>
+        <w:rPr>
+          <w:sz w:val="24"/>
+          <w:szCs w:val="24"/>
+        </w:rPr>
+        <w:t xml:space="preserve"> the application and provides the access to the add, delete and update product features.</w:t>
       </w:r>
     </w:p>
     <w:p>
@@ -2604,14 +2625,28 @@
           <w:sz w:val="24"/>
           <w:szCs w:val="24"/>
         </w:rPr>
-        <w:t>ProductCreateComponent</w:t>
-      </w:r>
-      <w:r>
-        <w:rPr>
-          <w:sz w:val="24"/>
-          <w:szCs w:val="24"/>
-        </w:rPr>
-        <w:t xml:space="preserve">– This component contain form for add </w:t>
+        <w:t>ProductCreateEditComponent</w:t>
+      </w:r>
+      <w:r>
+        <w:rPr>
+          <w:sz w:val="24"/>
+          <w:szCs w:val="24"/>
+        </w:rPr>
+        <w:t>– This component contain form for add</w:t>
+      </w:r>
+      <w:r>
+        <w:rPr>
+          <w:sz w:val="24"/>
+          <w:szCs w:val="24"/>
+        </w:rPr>
+        <w:t xml:space="preserve"> and edit</w:t>
+      </w:r>
+      <w:r>
+        <w:rPr>
+          <w:sz w:val="24"/>
+          <w:szCs w:val="24"/>
+        </w:rPr>
+        <w:t xml:space="preserve"> </w:t>
       </w:r>
       <w:r>
         <w:rPr>
@@ -2625,69 +2660,16 @@
           <w:sz w:val="24"/>
           <w:szCs w:val="24"/>
         </w:rPr>
-        <w:t>.</w:t>
-      </w:r>
-    </w:p>
-    <w:p>
-      <w:pPr>
-        <w:pStyle w:val="ListParagraph"/>
-        <w:numPr>
-          <w:ilvl w:val="0"/>
-          <w:numId w:val="42"/>
-        </w:numPr>
-        <w:rPr>
-          <w:sz w:val="24"/>
-          <w:szCs w:val="24"/>
-        </w:rPr>
-      </w:pPr>
-      <w:r>
-        <w:rPr>
-          <w:sz w:val="24"/>
-          <w:szCs w:val="24"/>
-        </w:rPr>
-        <w:t>ProductEditComponent – This component contain form to update the product.</w:t>
-      </w:r>
-    </w:p>
-    <w:p>
-      <w:pPr>
-        <w:pStyle w:val="ListParagraph"/>
-        <w:numPr>
-          <w:ilvl w:val="0"/>
-          <w:numId w:val="42"/>
-        </w:numPr>
-        <w:rPr>
-          <w:sz w:val="24"/>
-          <w:szCs w:val="24"/>
-        </w:rPr>
-      </w:pPr>
-      <w:r>
-        <w:rPr>
-          <w:sz w:val="24"/>
-          <w:szCs w:val="24"/>
-        </w:rPr>
-        <w:t xml:space="preserve">SignupComponent </w:t>
-      </w:r>
-      <w:r>
-        <w:rPr>
-          <w:sz w:val="24"/>
-          <w:szCs w:val="24"/>
-        </w:rPr>
-        <w:t>–</w:t>
-      </w:r>
-      <w:r>
-        <w:rPr>
-          <w:sz w:val="24"/>
-          <w:szCs w:val="24"/>
-        </w:rPr>
-        <w:t xml:space="preserve"> </w:t>
-      </w:r>
-      <w:r>
-        <w:rPr>
-          <w:sz w:val="24"/>
-          <w:szCs w:val="24"/>
-        </w:rPr>
-        <w:t xml:space="preserve">This component contain form to register the user. </w:t>
-      </w:r>
+        <w:t xml:space="preserve"> details.</w:t>
+      </w:r>
+    </w:p>
+    <w:p>
+      <w:pPr>
+        <w:rPr>
+          <w:sz w:val="24"/>
+          <w:szCs w:val="24"/>
+        </w:rPr>
+      </w:pPr>
     </w:p>
     <w:p>
       <w:pPr>
@@ -2710,7 +2692,7 @@
           <w:sz w:val="28"/>
         </w:rPr>
       </w:pPr>
-      <w:bookmarkStart w:id="12" w:name="_Toc50384788"/>
+      <w:bookmarkStart w:id="13" w:name="_Toc50494002"/>
       <w:r>
         <w:rPr>
           <w:b/>
@@ -2719,7 +2701,7 @@
         <w:lastRenderedPageBreak/>
         <w:t>Services</w:t>
       </w:r>
-      <w:bookmarkEnd w:id="12"/>
+      <w:bookmarkEnd w:id="13"/>
     </w:p>
     <w:p/>
     <w:p>
@@ -2814,7 +2796,7 @@
           <w:szCs w:val="24"/>
         </w:rPr>
       </w:pPr>
-      <w:bookmarkStart w:id="13" w:name="_Hlk50376619"/>
+      <w:bookmarkStart w:id="14" w:name="_Hlk50376619"/>
       <w:r>
         <w:rPr>
           <w:sz w:val="24"/>
@@ -2829,7 +2811,7 @@
         </w:rPr>
         <w:t xml:space="preserve">Service </w:t>
       </w:r>
-      <w:bookmarkEnd w:id="13"/>
+      <w:bookmarkEnd w:id="14"/>
       <w:r>
         <w:rPr>
           <w:sz w:val="24"/>
@@ -2949,7 +2931,7 @@
           <w:sz w:val="28"/>
         </w:rPr>
       </w:pPr>
-      <w:bookmarkStart w:id="14" w:name="_Toc50384789"/>
+      <w:bookmarkStart w:id="15" w:name="_Toc50494003"/>
       <w:r>
         <w:rPr>
           <w:b/>
@@ -2957,7 +2939,7 @@
         </w:rPr>
         <w:t>Validations</w:t>
       </w:r>
-      <w:bookmarkEnd w:id="14"/>
+      <w:bookmarkEnd w:id="15"/>
     </w:p>
     <w:p/>
     <w:p>
@@ -3077,7 +3059,7 @@
           <w:sz w:val="28"/>
         </w:rPr>
       </w:pPr>
-      <w:bookmarkStart w:id="15" w:name="_Toc50384790"/>
+      <w:bookmarkStart w:id="16" w:name="_Toc50494004"/>
       <w:r>
         <w:rPr>
           <w:b/>
@@ -3085,7 +3067,7 @@
         </w:rPr>
         <w:t>Tools and Libraries</w:t>
       </w:r>
-      <w:bookmarkEnd w:id="15"/>
+      <w:bookmarkEnd w:id="16"/>
     </w:p>
     <w:p/>
     <w:p>
@@ -3403,7 +3385,7 @@
           <w:sz w:val="28"/>
         </w:rPr>
       </w:pPr>
-      <w:bookmarkStart w:id="16" w:name="_Toc50384791"/>
+      <w:bookmarkStart w:id="17" w:name="_Toc50494005"/>
       <w:r>
         <w:rPr>
           <w:b/>
@@ -3411,7 +3393,7 @@
         </w:rPr>
         <w:t>Unit Testing</w:t>
       </w:r>
-      <w:bookmarkEnd w:id="16"/>
+      <w:bookmarkEnd w:id="17"/>
     </w:p>
     <w:p/>
     <w:p>
@@ -3773,8 +3755,8 @@
           <w:noProof/>
         </w:rPr>
         <w:drawing>
-          <wp:inline distT="0" distB="0" distL="0" distR="0" wp14:anchorId="49169467" wp14:editId="5C6995E8">
-            <wp:extent cx="5886450" cy="2787650"/>
+          <wp:inline distT="0" distB="0" distL="0" distR="0" wp14:anchorId="575C7DAA" wp14:editId="192F2A7A">
+            <wp:extent cx="5886450" cy="3014980"/>
             <wp:effectExtent l="0" t="0" r="0" b="0"/>
             <wp:docPr id="1" name="Picture 1"/>
             <wp:cNvGraphicFramePr>
@@ -3796,7 +3778,7 @@
                   <pic:spPr>
                     <a:xfrm>
                       <a:off x="0" y="0"/>
-                      <a:ext cx="5886450" cy="2787650"/>
+                      <a:ext cx="5886450" cy="3014980"/>
                     </a:xfrm>
                     <a:prstGeom prst="rect">
                       <a:avLst/>
@@ -3838,7 +3820,7 @@
         </w:rPr>
         <w:t xml:space="preserve"> </w:t>
       </w:r>
-      <w:bookmarkStart w:id="17" w:name="_Toc50384792"/>
+      <w:bookmarkStart w:id="18" w:name="_Toc50494006"/>
       <w:r>
         <w:rPr>
           <w:b/>
@@ -3846,7 +3828,7 @@
         </w:rPr>
         <w:t>Responsive</w:t>
       </w:r>
-      <w:bookmarkEnd w:id="17"/>
+      <w:bookmarkEnd w:id="18"/>
     </w:p>
     <w:p/>
     <w:p>
@@ -3948,7 +3930,7 @@
         </w:rPr>
         <w:t xml:space="preserve"> </w:t>
       </w:r>
-      <w:bookmarkStart w:id="18" w:name="_Toc50384793"/>
+      <w:bookmarkStart w:id="19" w:name="_Toc50494007"/>
       <w:r>
         <w:rPr>
           <w:b/>
@@ -3956,7 +3938,7 @@
         </w:rPr>
         <w:t>Accessibility</w:t>
       </w:r>
-      <w:bookmarkEnd w:id="18"/>
+      <w:bookmarkEnd w:id="19"/>
     </w:p>
     <w:p/>
     <w:p>
@@ -4019,7 +4001,7 @@
           <w:sz w:val="28"/>
         </w:rPr>
       </w:pPr>
-      <w:bookmarkStart w:id="19" w:name="_Toc45989200"/>
+      <w:bookmarkStart w:id="20" w:name="_Toc45989200"/>
       <w:r>
         <w:rPr>
           <w:b/>
@@ -4027,7 +4009,8 @@
         </w:rPr>
         <w:t xml:space="preserve"> </w:t>
       </w:r>
-      <w:bookmarkEnd w:id="19"/>
+      <w:bookmarkStart w:id="21" w:name="_Toc50494008"/>
+      <w:bookmarkEnd w:id="20"/>
       <w:r>
         <w:rPr>
           <w:b/>
@@ -4035,6 +4018,7 @@
         </w:rPr>
         <w:t>Open Items</w:t>
       </w:r>
+      <w:bookmarkEnd w:id="21"/>
       <w:r>
         <w:rPr>
           <w:b/>
@@ -4077,7 +4061,7 @@
         </w:rPr>
         <w:t xml:space="preserve"> </w:t>
       </w:r>
-      <w:bookmarkStart w:id="20" w:name="_Toc50384795"/>
+      <w:bookmarkStart w:id="22" w:name="_Toc50494009"/>
       <w:r>
         <w:rPr>
           <w:b/>
@@ -4085,7 +4069,7 @@
         </w:rPr>
         <w:t>Setup</w:t>
       </w:r>
-      <w:bookmarkEnd w:id="20"/>
+      <w:bookmarkEnd w:id="22"/>
     </w:p>
     <w:p/>
     <w:p>
@@ -4223,13 +4207,9 @@
         <w:pStyle w:val="ListParagraph"/>
       </w:pPr>
       <w:r>
-        <w:t>Password:</w:t>
-      </w:r>
-      <w:bookmarkStart w:id="21" w:name="_GoBack"/>
-      <w:bookmarkEnd w:id="21"/>
-      <w:r>
-        <w:t xml:space="preserve"> Tavisca@123</w:t>
-      </w:r>
+        <w:t>Password: Tavisca@123</w:t>
+      </w:r>
+      <w:bookmarkEnd w:id="0"/>
     </w:p>
     <w:sectPr>
       <w:headerReference w:type="default" r:id="rId12"/>
@@ -9572,7 +9552,7 @@
 </file>
 
 <file path=customXml/itemProps1.xml><?xml version="1.0" encoding="utf-8"?>
-<ds:datastoreItem xmlns:ds="http://schemas.openxmlformats.org/officeDocument/2006/customXml" ds:itemID="{9661304F-6F1E-44EF-9B8A-0A6046659CC2}">
+<ds:datastoreItem xmlns:ds="http://schemas.openxmlformats.org/officeDocument/2006/customXml" ds:itemID="{29667644-2BB2-4C42-B711-AAC1389EF155}">
   <ds:schemaRefs>
     <ds:schemaRef ds:uri="http://schemas.openxmlformats.org/officeDocument/2006/bibliography"/>
   </ds:schemaRefs>

</xml_diff>

<commit_message>
Added storybook and updated design document
</commit_message>
<xml_diff>
--- a/Electronics Product Management application Design and Architecture Document.docx
+++ b/Electronics Product Management application Design and Architecture Document.docx
@@ -58,7 +58,7 @@
       <w:bookmarkStart w:id="4" w:name="_Toc361618613"/>
       <w:bookmarkStart w:id="5" w:name="_Toc460930378"/>
       <w:bookmarkStart w:id="6" w:name="_Toc45984935"/>
-      <w:bookmarkStart w:id="7" w:name="_Toc50547411"/>
+      <w:bookmarkStart w:id="7" w:name="_Toc50812687"/>
       <w:r>
         <w:rPr>
           <w:rFonts w:ascii="Verdana" w:hAnsi="Verdana"/>
@@ -524,14 +524,14 @@
                 <w:rFonts w:ascii="Verdana" w:hAnsi="Verdana"/>
                 <w:color w:val="000000" w:themeColor="text1"/>
               </w:rPr>
-              <w:t>0</w:t>
+              <w:t>12</w:t>
             </w:r>
             <w:r>
               <w:rPr>
                 <w:rFonts w:ascii="Verdana" w:hAnsi="Verdana"/>
                 <w:color w:val="000000" w:themeColor="text1"/>
               </w:rPr>
-              <w:t>7/09/2020</w:t>
+              <w:t>/09/2020</w:t>
             </w:r>
           </w:p>
         </w:tc>
@@ -648,7 +648,7 @@
           <w:r>
             <w:fldChar w:fldCharType="separate"/>
           </w:r>
-          <w:hyperlink w:anchor="_Toc50547411" w:history="1">
+          <w:hyperlink w:anchor="_Toc50812687" w:history="1">
             <w:r>
               <w:rPr>
                 <w:rStyle w:val="Hyperlink"/>
@@ -676,7 +676,7 @@
                 <w:noProof/>
                 <w:webHidden/>
               </w:rPr>
-              <w:instrText xml:space="preserve"> PAGEREF _Toc50547411 \h </w:instrText>
+              <w:instrText xml:space="preserve"> PAGEREF _Toc50812687 \h </w:instrText>
             </w:r>
             <w:r>
               <w:rPr>
@@ -719,7 +719,7 @@
               <w:noProof/>
             </w:rPr>
           </w:pPr>
-          <w:hyperlink w:anchor="_Toc50547412" w:history="1">
+          <w:hyperlink w:anchor="_Toc50812688" w:history="1">
             <w:r>
               <w:rPr>
                 <w:rStyle w:val="Hyperlink"/>
@@ -762,7 +762,7 @@
                 <w:noProof/>
                 <w:webHidden/>
               </w:rPr>
-              <w:instrText xml:space="preserve"> PAGEREF _Toc50547412 \h </w:instrText>
+              <w:instrText xml:space="preserve"> PAGEREF _Toc50812688 \h </w:instrText>
             </w:r>
             <w:r>
               <w:rPr>
@@ -805,7 +805,7 @@
               <w:noProof/>
             </w:rPr>
           </w:pPr>
-          <w:hyperlink w:anchor="_Toc50547413" w:history="1">
+          <w:hyperlink w:anchor="_Toc50812689" w:history="1">
             <w:r>
               <w:rPr>
                 <w:rStyle w:val="Hyperlink"/>
@@ -848,7 +848,7 @@
                 <w:noProof/>
                 <w:webHidden/>
               </w:rPr>
-              <w:instrText xml:space="preserve"> PAGEREF _Toc50547413 \h </w:instrText>
+              <w:instrText xml:space="preserve"> PAGEREF _Toc50812689 \h </w:instrText>
             </w:r>
             <w:r>
               <w:rPr>
@@ -891,7 +891,7 @@
               <w:noProof/>
             </w:rPr>
           </w:pPr>
-          <w:hyperlink w:anchor="_Toc50547414" w:history="1">
+          <w:hyperlink w:anchor="_Toc50812690" w:history="1">
             <w:r>
               <w:rPr>
                 <w:rStyle w:val="Hyperlink"/>
@@ -934,7 +934,7 @@
                 <w:noProof/>
                 <w:webHidden/>
               </w:rPr>
-              <w:instrText xml:space="preserve"> PAGEREF _Toc50547414 \h </w:instrText>
+              <w:instrText xml:space="preserve"> PAGEREF _Toc50812690 \h </w:instrText>
             </w:r>
             <w:r>
               <w:rPr>
@@ -977,7 +977,7 @@
               <w:noProof/>
             </w:rPr>
           </w:pPr>
-          <w:hyperlink w:anchor="_Toc50547415" w:history="1">
+          <w:hyperlink w:anchor="_Toc50812691" w:history="1">
             <w:r>
               <w:rPr>
                 <w:rStyle w:val="Hyperlink"/>
@@ -1020,7 +1020,7 @@
                 <w:noProof/>
                 <w:webHidden/>
               </w:rPr>
-              <w:instrText xml:space="preserve"> PAGEREF _Toc50547415 \h </w:instrText>
+              <w:instrText xml:space="preserve"> PAGEREF _Toc50812691 \h </w:instrText>
             </w:r>
             <w:r>
               <w:rPr>
@@ -1063,7 +1063,7 @@
               <w:noProof/>
             </w:rPr>
           </w:pPr>
-          <w:hyperlink w:anchor="_Toc50547416" w:history="1">
+          <w:hyperlink w:anchor="_Toc50812692" w:history="1">
             <w:r>
               <w:rPr>
                 <w:rStyle w:val="Hyperlink"/>
@@ -1106,7 +1106,7 @@
                 <w:noProof/>
                 <w:webHidden/>
               </w:rPr>
-              <w:instrText xml:space="preserve"> PAGEREF _Toc50547416 \h </w:instrText>
+              <w:instrText xml:space="preserve"> PAGEREF _Toc50812692 \h </w:instrText>
             </w:r>
             <w:r>
               <w:rPr>
@@ -1149,7 +1149,7 @@
               <w:noProof/>
             </w:rPr>
           </w:pPr>
-          <w:hyperlink w:anchor="_Toc50547417" w:history="1">
+          <w:hyperlink w:anchor="_Toc50812693" w:history="1">
             <w:r>
               <w:rPr>
                 <w:rStyle w:val="Hyperlink"/>
@@ -1192,7 +1192,7 @@
                 <w:noProof/>
                 <w:webHidden/>
               </w:rPr>
-              <w:instrText xml:space="preserve"> PAGEREF _Toc50547417 \h </w:instrText>
+              <w:instrText xml:space="preserve"> PAGEREF _Toc50812693 \h </w:instrText>
             </w:r>
             <w:r>
               <w:rPr>
@@ -1235,7 +1235,7 @@
               <w:noProof/>
             </w:rPr>
           </w:pPr>
-          <w:hyperlink w:anchor="_Toc50547418" w:history="1">
+          <w:hyperlink w:anchor="_Toc50812694" w:history="1">
             <w:r>
               <w:rPr>
                 <w:rStyle w:val="Hyperlink"/>
@@ -1278,7 +1278,7 @@
                 <w:noProof/>
                 <w:webHidden/>
               </w:rPr>
-              <w:instrText xml:space="preserve"> PAGEREF _Toc50547418 \h </w:instrText>
+              <w:instrText xml:space="preserve"> PAGEREF _Toc50812694 \h </w:instrText>
             </w:r>
             <w:r>
               <w:rPr>
@@ -1321,7 +1321,7 @@
               <w:noProof/>
             </w:rPr>
           </w:pPr>
-          <w:hyperlink w:anchor="_Toc50547419" w:history="1">
+          <w:hyperlink w:anchor="_Toc50812695" w:history="1">
             <w:r>
               <w:rPr>
                 <w:rStyle w:val="Hyperlink"/>
@@ -1364,7 +1364,7 @@
                 <w:noProof/>
                 <w:webHidden/>
               </w:rPr>
-              <w:instrText xml:space="preserve"> PAGEREF _Toc50547419 \h </w:instrText>
+              <w:instrText xml:space="preserve"> PAGEREF _Toc50812695 \h </w:instrText>
             </w:r>
             <w:r>
               <w:rPr>
@@ -1407,7 +1407,7 @@
               <w:noProof/>
             </w:rPr>
           </w:pPr>
-          <w:hyperlink w:anchor="_Toc50547420" w:history="1">
+          <w:hyperlink w:anchor="_Toc50812696" w:history="1">
             <w:r>
               <w:rPr>
                 <w:rStyle w:val="Hyperlink"/>
@@ -1450,7 +1450,7 @@
                 <w:noProof/>
                 <w:webHidden/>
               </w:rPr>
-              <w:instrText xml:space="preserve"> PAGEREF _Toc50547420 \h </w:instrText>
+              <w:instrText xml:space="preserve"> PAGEREF _Toc50812696 \h </w:instrText>
             </w:r>
             <w:r>
               <w:rPr>
@@ -1493,7 +1493,7 @@
               <w:noProof/>
             </w:rPr>
           </w:pPr>
-          <w:hyperlink w:anchor="_Toc50547421" w:history="1">
+          <w:hyperlink w:anchor="_Toc50812697" w:history="1">
             <w:r>
               <w:rPr>
                 <w:rStyle w:val="Hyperlink"/>
@@ -1507,7 +1507,7 @@
                 <w:rFonts w:cstheme="minorBidi"/>
                 <w:noProof/>
               </w:rPr>
-              <w:t xml:space="preserve">    </w:t>
+              <w:tab/>
             </w:r>
             <w:r>
               <w:rPr>
@@ -1536,7 +1536,7 @@
                 <w:noProof/>
                 <w:webHidden/>
               </w:rPr>
-              <w:instrText xml:space="preserve"> PAGEREF _Toc50547421 \h </w:instrText>
+              <w:instrText xml:space="preserve"> PAGEREF _Toc50812697 \h </w:instrText>
             </w:r>
             <w:r>
               <w:rPr>
@@ -1579,7 +1579,7 @@
               <w:noProof/>
             </w:rPr>
           </w:pPr>
-          <w:hyperlink w:anchor="_Toc50547422" w:history="1">
+          <w:hyperlink w:anchor="_Toc50812698" w:history="1">
             <w:r>
               <w:rPr>
                 <w:rStyle w:val="Hyperlink"/>
@@ -1593,7 +1593,7 @@
                 <w:rFonts w:cstheme="minorBidi"/>
                 <w:noProof/>
               </w:rPr>
-              <w:t xml:space="preserve">    </w:t>
+              <w:tab/>
             </w:r>
             <w:r>
               <w:rPr>
@@ -1601,7 +1601,7 @@
                 <w:b/>
                 <w:noProof/>
               </w:rPr>
-              <w:t>Open Items</w:t>
+              <w:t>Storybook</w:t>
             </w:r>
             <w:r>
               <w:rPr>
@@ -1622,7 +1622,7 @@
                 <w:noProof/>
                 <w:webHidden/>
               </w:rPr>
-              <w:instrText xml:space="preserve"> PAGEREF _Toc50547422 \h </w:instrText>
+              <w:instrText xml:space="preserve"> PAGEREF _Toc50812698 \h </w:instrText>
             </w:r>
             <w:r>
               <w:rPr>
@@ -1665,7 +1665,7 @@
               <w:noProof/>
             </w:rPr>
           </w:pPr>
-          <w:hyperlink w:anchor="_Toc50547423" w:history="1">
+          <w:hyperlink w:anchor="_Toc50812699" w:history="1">
             <w:r>
               <w:rPr>
                 <w:rStyle w:val="Hyperlink"/>
@@ -1679,16 +1679,100 @@
                 <w:rFonts w:cstheme="minorBidi"/>
                 <w:noProof/>
               </w:rPr>
-              <w:t xml:space="preserve">    </w:t>
-            </w:r>
-            <w:bookmarkStart w:id="8" w:name="_GoBack"/>
-            <w:bookmarkEnd w:id="8"/>
+              <w:tab/>
+            </w:r>
             <w:r>
               <w:rPr>
                 <w:rStyle w:val="Hyperlink"/>
                 <w:b/>
                 <w:noProof/>
               </w:rPr>
+              <w:t>Lighthouse</w:t>
+            </w:r>
+            <w:r>
+              <w:rPr>
+                <w:noProof/>
+                <w:webHidden/>
+              </w:rPr>
+              <w:tab/>
+            </w:r>
+            <w:r>
+              <w:rPr>
+                <w:noProof/>
+                <w:webHidden/>
+              </w:rPr>
+              <w:fldChar w:fldCharType="begin"/>
+            </w:r>
+            <w:r>
+              <w:rPr>
+                <w:noProof/>
+                <w:webHidden/>
+              </w:rPr>
+              <w:instrText xml:space="preserve"> PAGEREF _Toc50812699 \h </w:instrText>
+            </w:r>
+            <w:r>
+              <w:rPr>
+                <w:noProof/>
+                <w:webHidden/>
+              </w:rPr>
+            </w:r>
+            <w:r>
+              <w:rPr>
+                <w:noProof/>
+                <w:webHidden/>
+              </w:rPr>
+              <w:fldChar w:fldCharType="separate"/>
+            </w:r>
+            <w:r>
+              <w:rPr>
+                <w:noProof/>
+                <w:webHidden/>
+              </w:rPr>
+              <w:t>7</w:t>
+            </w:r>
+            <w:r>
+              <w:rPr>
+                <w:noProof/>
+                <w:webHidden/>
+              </w:rPr>
+              <w:fldChar w:fldCharType="end"/>
+            </w:r>
+          </w:hyperlink>
+        </w:p>
+        <w:p>
+          <w:pPr>
+            <w:pStyle w:val="TOC1"/>
+            <w:tabs>
+              <w:tab w:val="left" w:pos="660"/>
+              <w:tab w:val="right" w:leader="dot" w:pos="9260"/>
+            </w:tabs>
+            <w:rPr>
+              <w:rFonts w:cstheme="minorBidi"/>
+              <w:noProof/>
+            </w:rPr>
+          </w:pPr>
+          <w:hyperlink w:anchor="_Toc50812700" w:history="1">
+            <w:r>
+              <w:rPr>
+                <w:rStyle w:val="Hyperlink"/>
+                <w:b/>
+                <w:noProof/>
+              </w:rPr>
+              <w:t>13.</w:t>
+            </w:r>
+            <w:r>
+              <w:rPr>
+                <w:rFonts w:cstheme="minorBidi"/>
+                <w:noProof/>
+              </w:rPr>
+              <w:tab/>
+            </w:r>
+            <w:r>
+              <w:rPr>
+                <w:rStyle w:val="Hyperlink"/>
+                <w:b/>
+                <w:noProof/>
+              </w:rPr>
               <w:t>Setup</w:t>
             </w:r>
             <w:r>
@@ -1710,7 +1794,7 @@
                 <w:noProof/>
                 <w:webHidden/>
               </w:rPr>
-              <w:instrText xml:space="preserve"> PAGEREF _Toc50547423 \h </w:instrText>
+              <w:instrText xml:space="preserve"> PAGEREF _Toc50812700 \h </w:instrText>
             </w:r>
             <w:r>
               <w:rPr>
@@ -1730,7 +1814,7 @@
                 <w:noProof/>
                 <w:webHidden/>
               </w:rPr>
-              <w:t>7</w:t>
+              <w:t>8</w:t>
             </w:r>
             <w:r>
               <w:rPr>
@@ -1817,7 +1901,7 @@
           <w:sz w:val="28"/>
         </w:rPr>
       </w:pPr>
-      <w:bookmarkStart w:id="9" w:name="_Toc50547412"/>
+      <w:bookmarkStart w:id="8" w:name="_Toc50812688"/>
       <w:r>
         <w:rPr>
           <w:b/>
@@ -1825,7 +1909,7 @@
         </w:rPr>
         <w:t>Introduction</w:t>
       </w:r>
-      <w:bookmarkEnd w:id="9"/>
+      <w:bookmarkEnd w:id="8"/>
     </w:p>
     <w:p/>
     <w:p>
@@ -1857,7 +1941,7 @@
           <w:sz w:val="28"/>
         </w:rPr>
       </w:pPr>
-      <w:bookmarkStart w:id="10" w:name="_Toc50547413"/>
+      <w:bookmarkStart w:id="9" w:name="_Toc50812689"/>
       <w:r>
         <w:rPr>
           <w:b/>
@@ -1865,7 +1949,7 @@
         </w:rPr>
         <w:t>Use-Case View</w:t>
       </w:r>
-      <w:bookmarkEnd w:id="10"/>
+      <w:bookmarkEnd w:id="9"/>
     </w:p>
     <w:p/>
     <w:p>
@@ -2348,7 +2432,7 @@
           <w:sz w:val="28"/>
         </w:rPr>
       </w:pPr>
-      <w:bookmarkStart w:id="11" w:name="_Toc50547414"/>
+      <w:bookmarkStart w:id="10" w:name="_Toc50812690"/>
       <w:r>
         <w:rPr>
           <w:b/>
@@ -2356,7 +2440,7 @@
         </w:rPr>
         <w:t>Flow Chart</w:t>
       </w:r>
-      <w:bookmarkEnd w:id="11"/>
+      <w:bookmarkEnd w:id="10"/>
     </w:p>
     <w:p/>
     <w:p>
@@ -2441,7 +2525,7 @@
           <w:sz w:val="28"/>
         </w:rPr>
       </w:pPr>
-      <w:bookmarkStart w:id="12" w:name="_Toc50547415"/>
+      <w:bookmarkStart w:id="11" w:name="_Toc50812691"/>
       <w:r>
         <w:rPr>
           <w:b/>
@@ -2449,7 +2533,7 @@
         </w:rPr>
         <w:t>Components</w:t>
       </w:r>
-      <w:bookmarkEnd w:id="12"/>
+      <w:bookmarkEnd w:id="11"/>
       <w:r>
         <w:rPr>
           <w:b/>
@@ -2693,7 +2777,7 @@
           <w:sz w:val="28"/>
         </w:rPr>
       </w:pPr>
-      <w:bookmarkStart w:id="13" w:name="_Toc50547416"/>
+      <w:bookmarkStart w:id="12" w:name="_Toc50812692"/>
       <w:r>
         <w:rPr>
           <w:b/>
@@ -2702,7 +2786,7 @@
         <w:lastRenderedPageBreak/>
         <w:t>Services</w:t>
       </w:r>
-      <w:bookmarkEnd w:id="13"/>
+      <w:bookmarkEnd w:id="12"/>
     </w:p>
     <w:p/>
     <w:p>
@@ -2797,7 +2881,7 @@
           <w:szCs w:val="24"/>
         </w:rPr>
       </w:pPr>
-      <w:bookmarkStart w:id="14" w:name="_Hlk50376619"/>
+      <w:bookmarkStart w:id="13" w:name="_Hlk50376619"/>
       <w:r>
         <w:rPr>
           <w:sz w:val="24"/>
@@ -2812,7 +2896,7 @@
         </w:rPr>
         <w:t xml:space="preserve">Service </w:t>
       </w:r>
-      <w:bookmarkEnd w:id="14"/>
+      <w:bookmarkEnd w:id="13"/>
       <w:r>
         <w:rPr>
           <w:sz w:val="24"/>
@@ -2932,7 +3016,7 @@
           <w:sz w:val="28"/>
         </w:rPr>
       </w:pPr>
-      <w:bookmarkStart w:id="15" w:name="_Toc50547417"/>
+      <w:bookmarkStart w:id="14" w:name="_Toc50812693"/>
       <w:r>
         <w:rPr>
           <w:b/>
@@ -2940,7 +3024,7 @@
         </w:rPr>
         <w:t>Validations</w:t>
       </w:r>
-      <w:bookmarkEnd w:id="15"/>
+      <w:bookmarkEnd w:id="14"/>
     </w:p>
     <w:p/>
     <w:p>
@@ -3060,7 +3144,7 @@
           <w:sz w:val="28"/>
         </w:rPr>
       </w:pPr>
-      <w:bookmarkStart w:id="16" w:name="_Toc50547418"/>
+      <w:bookmarkStart w:id="15" w:name="_Toc50812694"/>
       <w:r>
         <w:rPr>
           <w:b/>
@@ -3068,7 +3152,7 @@
         </w:rPr>
         <w:t>Tools and Libraries</w:t>
       </w:r>
-      <w:bookmarkEnd w:id="16"/>
+      <w:bookmarkEnd w:id="15"/>
     </w:p>
     <w:p/>
     <w:p>
@@ -3386,7 +3470,7 @@
           <w:sz w:val="28"/>
         </w:rPr>
       </w:pPr>
-      <w:bookmarkStart w:id="17" w:name="_Toc50547419"/>
+      <w:bookmarkStart w:id="16" w:name="_Toc50812695"/>
       <w:r>
         <w:rPr>
           <w:b/>
@@ -3394,7 +3478,7 @@
         </w:rPr>
         <w:t>Unit Testing</w:t>
       </w:r>
-      <w:bookmarkEnd w:id="17"/>
+      <w:bookmarkEnd w:id="16"/>
     </w:p>
     <w:p/>
     <w:p>
@@ -3860,7 +3944,7 @@
         </w:rPr>
         <w:t xml:space="preserve"> </w:t>
       </w:r>
-      <w:bookmarkStart w:id="18" w:name="_Toc50547420"/>
+      <w:bookmarkStart w:id="17" w:name="_Toc50812696"/>
       <w:r>
         <w:rPr>
           <w:b/>
@@ -3868,7 +3952,7 @@
         </w:rPr>
         <w:t>Responsive</w:t>
       </w:r>
-      <w:bookmarkEnd w:id="18"/>
+      <w:bookmarkEnd w:id="17"/>
     </w:p>
     <w:p/>
     <w:p>
@@ -3970,7 +4054,7 @@
         </w:rPr>
         <w:t xml:space="preserve"> </w:t>
       </w:r>
-      <w:bookmarkStart w:id="19" w:name="_Toc50547421"/>
+      <w:bookmarkStart w:id="18" w:name="_Toc50812697"/>
       <w:r>
         <w:rPr>
           <w:b/>
@@ -3978,7 +4062,7 @@
         </w:rPr>
         <w:t>Accessibility</w:t>
       </w:r>
-      <w:bookmarkEnd w:id="19"/>
+      <w:bookmarkEnd w:id="18"/>
     </w:p>
     <w:p/>
     <w:p>
@@ -4025,7 +4109,7 @@
           <w:sz w:val="28"/>
         </w:rPr>
       </w:pPr>
-      <w:bookmarkStart w:id="20" w:name="_Toc45989200"/>
+      <w:bookmarkStart w:id="19" w:name="_Toc50747976"/>
       <w:r>
         <w:rPr>
           <w:b/>
@@ -4034,35 +4118,190 @@
         <w:lastRenderedPageBreak/>
         <w:t xml:space="preserve"> </w:t>
       </w:r>
-      <w:bookmarkStart w:id="21" w:name="_Toc50547422"/>
-      <w:bookmarkEnd w:id="20"/>
+      <w:bookmarkStart w:id="20" w:name="_Toc50812698"/>
       <w:r>
         <w:rPr>
           <w:b/>
           <w:sz w:val="28"/>
         </w:rPr>
-        <w:t>Open Items</w:t>
-      </w:r>
-      <w:bookmarkEnd w:id="21"/>
-      <w:r>
+        <w:t>Storybook</w:t>
+      </w:r>
+      <w:bookmarkEnd w:id="19"/>
+      <w:bookmarkEnd w:id="20"/>
+    </w:p>
+    <w:p>
+      <w:pPr>
+        <w:ind w:left="360"/>
+      </w:pPr>
+      <w:r>
+        <w:t>Added basic setup for viewing the default template for the application.</w:t>
+      </w:r>
+    </w:p>
+    <w:p>
+      <w:pPr>
+        <w:pStyle w:val="Heading1"/>
+        <w:numPr>
+          <w:ilvl w:val="0"/>
+          <w:numId w:val="26"/>
+        </w:numPr>
+        <w:spacing w:line="256" w:lineRule="auto"/>
+        <w:jc w:val="both"/>
         <w:rPr>
           <w:b/>
           <w:sz w:val="28"/>
         </w:rPr>
+      </w:pPr>
+      <w:bookmarkStart w:id="21" w:name="_Toc50747977"/>
+      <w:r>
+        <w:rPr>
+          <w:b/>
+          <w:sz w:val="28"/>
+        </w:rPr>
         <w:t xml:space="preserve"> </w:t>
       </w:r>
-    </w:p>
-    <w:p/>
+      <w:bookmarkStart w:id="22" w:name="_Toc50812699"/>
+      <w:r>
+        <w:rPr>
+          <w:b/>
+          <w:sz w:val="28"/>
+        </w:rPr>
+        <w:t>Lighthouse</w:t>
+      </w:r>
+      <w:bookmarkEnd w:id="21"/>
+      <w:bookmarkEnd w:id="22"/>
+      <w:r>
+        <w:rPr>
+          <w:b/>
+          <w:sz w:val="28"/>
+        </w:rPr>
+        <w:t xml:space="preserve"> </w:t>
+      </w:r>
+    </w:p>
+    <w:p>
+      <w:pPr>
+        <w:ind w:left="360"/>
+      </w:pPr>
+      <w:r>
+        <w:t>Desktop View:</w:t>
+      </w:r>
+    </w:p>
     <w:p>
       <w:pPr>
         <w:pStyle w:val="NoSpacing"/>
-        <w:numPr>
-          <w:ilvl w:val="0"/>
-          <w:numId w:val="34"/>
-        </w:numPr>
-      </w:pPr>
-      <w:r>
-        <w:t>Storybook</w:t>
+        <w:ind w:left="360"/>
+      </w:pPr>
+    </w:p>
+    <w:p>
+      <w:pPr>
+        <w:pStyle w:val="NoSpacing"/>
+        <w:ind w:left="360"/>
+      </w:pPr>
+      <w:r>
+        <w:rPr>
+          <w:noProof/>
+        </w:rPr>
+        <w:drawing>
+          <wp:inline distT="0" distB="0" distL="0" distR="0" wp14:anchorId="33139395" wp14:editId="631F952B">
+            <wp:extent cx="5886450" cy="3133090"/>
+            <wp:effectExtent l="0" t="0" r="0" b="0"/>
+            <wp:docPr id="3" name="Picture 3"/>
+            <wp:cNvGraphicFramePr>
+              <a:graphicFrameLocks xmlns:a="http://schemas.openxmlformats.org/drawingml/2006/main" noChangeAspect="1"/>
+            </wp:cNvGraphicFramePr>
+            <a:graphic xmlns:a="http://schemas.openxmlformats.org/drawingml/2006/main">
+              <a:graphicData uri="http://schemas.openxmlformats.org/drawingml/2006/picture">
+                <pic:pic xmlns:pic="http://schemas.openxmlformats.org/drawingml/2006/picture">
+                  <pic:nvPicPr>
+                    <pic:cNvPr id="1" name=""/>
+                    <pic:cNvPicPr/>
+                  </pic:nvPicPr>
+                  <pic:blipFill>
+                    <a:blip r:embed="rId10"/>
+                    <a:stretch>
+                      <a:fillRect/>
+                    </a:stretch>
+                  </pic:blipFill>
+                  <pic:spPr>
+                    <a:xfrm>
+                      <a:off x="0" y="0"/>
+                      <a:ext cx="5886450" cy="3133090"/>
+                    </a:xfrm>
+                    <a:prstGeom prst="rect">
+                      <a:avLst/>
+                    </a:prstGeom>
+                  </pic:spPr>
+                </pic:pic>
+              </a:graphicData>
+            </a:graphic>
+          </wp:inline>
+        </w:drawing>
+      </w:r>
+    </w:p>
+    <w:p>
+      <w:pPr>
+        <w:pStyle w:val="NoSpacing"/>
+        <w:ind w:left="360"/>
+      </w:pPr>
+    </w:p>
+    <w:p>
+      <w:pPr>
+        <w:pStyle w:val="NoSpacing"/>
+        <w:ind w:left="360"/>
+      </w:pPr>
+      <w:r>
+        <w:t>Mobile view:</w:t>
+      </w:r>
+    </w:p>
+    <w:p>
+      <w:pPr>
+        <w:pStyle w:val="NoSpacing"/>
+        <w:ind w:left="360"/>
+      </w:pPr>
+    </w:p>
+    <w:p>
+      <w:pPr>
+        <w:pStyle w:val="NoSpacing"/>
+        <w:ind w:left="360"/>
+      </w:pPr>
+      <w:r>
+        <w:rPr>
+          <w:noProof/>
+        </w:rPr>
+        <w:drawing>
+          <wp:inline distT="0" distB="0" distL="0" distR="0" wp14:anchorId="601E249A" wp14:editId="0B155457">
+            <wp:extent cx="5886450" cy="3182620"/>
+            <wp:effectExtent l="0" t="0" r="0" b="0"/>
+            <wp:docPr id="4" name="Picture 4"/>
+            <wp:cNvGraphicFramePr>
+              <a:graphicFrameLocks xmlns:a="http://schemas.openxmlformats.org/drawingml/2006/main" noChangeAspect="1"/>
+            </wp:cNvGraphicFramePr>
+            <a:graphic xmlns:a="http://schemas.openxmlformats.org/drawingml/2006/main">
+              <a:graphicData uri="http://schemas.openxmlformats.org/drawingml/2006/picture">
+                <pic:pic xmlns:pic="http://schemas.openxmlformats.org/drawingml/2006/picture">
+                  <pic:nvPicPr>
+                    <pic:cNvPr id="1" name=""/>
+                    <pic:cNvPicPr/>
+                  </pic:nvPicPr>
+                  <pic:blipFill>
+                    <a:blip r:embed="rId11"/>
+                    <a:stretch>
+                      <a:fillRect/>
+                    </a:stretch>
+                  </pic:blipFill>
+                  <pic:spPr>
+                    <a:xfrm>
+                      <a:off x="0" y="0"/>
+                      <a:ext cx="5886450" cy="3182620"/>
+                    </a:xfrm>
+                    <a:prstGeom prst="rect">
+                      <a:avLst/>
+                    </a:prstGeom>
+                  </pic:spPr>
+                </pic:pic>
+              </a:graphicData>
+            </a:graphic>
+          </wp:inline>
+        </w:drawing>
       </w:r>
     </w:p>
     <w:p/>
@@ -4086,7 +4325,7 @@
         </w:rPr>
         <w:t xml:space="preserve"> </w:t>
       </w:r>
-      <w:bookmarkStart w:id="22" w:name="_Toc50547423"/>
+      <w:bookmarkStart w:id="23" w:name="_Toc50812700"/>
       <w:r>
         <w:rPr>
           <w:b/>
@@ -4094,7 +4333,7 @@
         </w:rPr>
         <w:t>Setup</w:t>
       </w:r>
-      <w:bookmarkEnd w:id="22"/>
+      <w:bookmarkEnd w:id="23"/>
     </w:p>
     <w:p/>
     <w:p>
@@ -4141,7 +4380,7 @@
       <w:r>
         <w:t xml:space="preserve">Git clone </w:t>
       </w:r>
-      <w:hyperlink r:id="rId10" w:history="1">
+      <w:hyperlink r:id="rId12" w:history="1">
         <w:r>
           <w:rPr>
             <w:rStyle w:val="Hyperlink"/>
@@ -4218,7 +4457,7 @@
       <w:r>
         <w:t xml:space="preserve">Test Username: </w:t>
       </w:r>
-      <w:hyperlink r:id="rId11" w:history="1">
+      <w:hyperlink r:id="rId13" w:history="1">
         <w:r>
           <w:rPr>
             <w:rStyle w:val="Hyperlink"/>
@@ -4232,12 +4471,17 @@
         <w:pStyle w:val="ListParagraph"/>
       </w:pPr>
       <w:r>
-        <w:t>Password: Tavisca@123</w:t>
+        <w:t>Password: Tav</w:t>
+      </w:r>
+      <w:bookmarkStart w:id="24" w:name="_GoBack"/>
+      <w:bookmarkEnd w:id="24"/>
+      <w:r>
+        <w:t>isca@123</w:t>
       </w:r>
     </w:p>
     <w:sectPr>
-      <w:headerReference w:type="default" r:id="rId12"/>
-      <w:footerReference w:type="default" r:id="rId13"/>
+      <w:headerReference w:type="default" r:id="rId14"/>
+      <w:footerReference w:type="default" r:id="rId15"/>
       <w:pgSz w:w="12240" w:h="15840"/>
       <w:pgMar w:top="1440" w:right="1440" w:bottom="1440" w:left="1530" w:header="720" w:footer="720" w:gutter="0"/>
       <w:cols w:space="720"/>
@@ -8239,33 +8483,15 @@
   </w:num>
   <w:num w:numId="26">
     <w:abstractNumId w:val="32"/>
-    <w:lvlOverride w:ilvl="0">
-      <w:startOverride w:val="1"/>
-    </w:lvlOverride>
-    <w:lvlOverride w:ilvl="1">
-      <w:startOverride w:val="1"/>
-    </w:lvlOverride>
-    <w:lvlOverride w:ilvl="2">
-      <w:startOverride w:val="1"/>
-    </w:lvlOverride>
-    <w:lvlOverride w:ilvl="3">
-      <w:startOverride w:val="1"/>
-    </w:lvlOverride>
-    <w:lvlOverride w:ilvl="4">
-      <w:startOverride w:val="1"/>
-    </w:lvlOverride>
-    <w:lvlOverride w:ilvl="5">
-      <w:startOverride w:val="1"/>
-    </w:lvlOverride>
-    <w:lvlOverride w:ilvl="6">
-      <w:startOverride w:val="1"/>
-    </w:lvlOverride>
-    <w:lvlOverride w:ilvl="7">
-      <w:startOverride w:val="1"/>
-    </w:lvlOverride>
-    <w:lvlOverride w:ilvl="8">
-      <w:startOverride w:val="1"/>
-    </w:lvlOverride>
+    <w:lvlOverride w:ilvl="0"/>
+    <w:lvlOverride w:ilvl="1"/>
+    <w:lvlOverride w:ilvl="2"/>
+    <w:lvlOverride w:ilvl="3"/>
+    <w:lvlOverride w:ilvl="4"/>
+    <w:lvlOverride w:ilvl="5"/>
+    <w:lvlOverride w:ilvl="6"/>
+    <w:lvlOverride w:ilvl="7"/>
+    <w:lvlOverride w:ilvl="8"/>
   </w:num>
   <w:num w:numId="27">
     <w:abstractNumId w:val="31"/>
@@ -9692,7 +9918,7 @@
 </file>
 
 <file path=customXml/itemProps1.xml><?xml version="1.0" encoding="utf-8"?>
-<ds:datastoreItem xmlns:ds="http://schemas.openxmlformats.org/officeDocument/2006/customXml" ds:itemID="{A5CB87F8-605F-461A-9DE1-14628CC05D42}">
+<ds:datastoreItem xmlns:ds="http://schemas.openxmlformats.org/officeDocument/2006/customXml" ds:itemID="{948905E6-BF52-4F1C-8CA3-B4AC07FEBB40}">
   <ds:schemaRefs>
     <ds:schemaRef ds:uri="http://schemas.openxmlformats.org/officeDocument/2006/bibliography"/>
   </ds:schemaRefs>

</xml_diff>